<commit_message>
changes when writing methods
</commit_message>
<xml_diff>
--- a/plots/loosers_table.docx
+++ b/plots/loosers_table.docx
@@ -188,31 +188,7 @@
                 <w:rFonts w:ascii="Calibri" w:hAnsi="Calibri"/>
                 <w:sz w:val="20"/>
               </w:rPr>
-              <w:t xml:space="default">Rain garden with treatment</w:t>
-            </w:r>
-          </w:p>
-        </w:tc>
-        <w:tc>
-          <w:tcPr>
-            <w:tcBorders>
-              <w:top w:val="single" w:space="0" w:color="D3D3D3"/>
-              <w:bottom w:val="single" w:space="0" w:color="D3D3D3"/>
-              <w:start w:val="single" w:space="0" w:color="D3D3D3"/>
-              <w:end w:val="single" w:space="0" w:color="D3D3D3"/>
-            </w:tcBorders>
-          </w:tcPr>
-          <w:p>
-            <w:pPr>
-              <w:spacing w:before="0" w:after="60"/>
-              <w:keepNext/>
-              <w:jc w:val="start"/>
-            </w:pPr>
-            <w:r>
-              <w:rPr>
-                <w:rFonts w:ascii="Calibri" w:hAnsi="Calibri"/>
-                <w:sz w:val="20"/>
-              </w:rPr>
-              <w:t xml:space="default">Not ideal</w:t>
+              <w:t xml:space="default">Reciprocating treatment wetland</w:t>
             </w:r>
           </w:p>
         </w:tc>
@@ -237,6 +213,30 @@
                 <w:sz w:val="20"/>
               </w:rPr>
               <w:t xml:space="default">No</w:t>
+            </w:r>
+          </w:p>
+        </w:tc>
+        <w:tc>
+          <w:tcPr>
+            <w:tcBorders>
+              <w:top w:val="single" w:space="0" w:color="D3D3D3"/>
+              <w:bottom w:val="single" w:space="0" w:color="D3D3D3"/>
+              <w:start w:val="single" w:space="0" w:color="D3D3D3"/>
+              <w:end w:val="single" w:space="0" w:color="D3D3D3"/>
+            </w:tcBorders>
+          </w:tcPr>
+          <w:p>
+            <w:pPr>
+              <w:spacing w:before="0" w:after="60"/>
+              <w:keepNext/>
+              <w:jc w:val="start"/>
+            </w:pPr>
+            <w:r>
+              <w:rPr>
+                <w:rFonts w:ascii="Calibri" w:hAnsi="Calibri"/>
+                <w:sz w:val="20"/>
+              </w:rPr>
+              <w:t xml:space="default">Yes</w:t>
             </w:r>
           </w:p>
         </w:tc>
@@ -313,7 +313,55 @@
                 <w:rFonts w:ascii="Calibri" w:hAnsi="Calibri"/>
                 <w:sz w:val="20"/>
               </w:rPr>
-              <w:t xml:space="default">Reciprocating treatment wetland</w:t>
+              <w:t xml:space="default">Vertical flow treatment wetland</w:t>
+            </w:r>
+          </w:p>
+        </w:tc>
+        <w:tc>
+          <w:tcPr>
+            <w:tcBorders>
+              <w:top w:val="single" w:space="0" w:color="D3D3D3"/>
+              <w:bottom w:val="single" w:space="0" w:color="D3D3D3"/>
+              <w:start w:val="single" w:space="0" w:color="D3D3D3"/>
+              <w:end w:val="single" w:space="0" w:color="D3D3D3"/>
+            </w:tcBorders>
+          </w:tcPr>
+          <w:p>
+            <w:pPr>
+              <w:spacing w:before="0" w:after="60"/>
+              <w:keepNext/>
+              <w:jc w:val="start"/>
+            </w:pPr>
+            <w:r>
+              <w:rPr>
+                <w:rFonts w:ascii="Calibri" w:hAnsi="Calibri"/>
+                <w:sz w:val="20"/>
+              </w:rPr>
+              <w:t xml:space="default">Yes</w:t>
+            </w:r>
+          </w:p>
+        </w:tc>
+        <w:tc>
+          <w:tcPr>
+            <w:tcBorders>
+              <w:top w:val="single" w:space="0" w:color="D3D3D3"/>
+              <w:bottom w:val="single" w:space="0" w:color="D3D3D3"/>
+              <w:start w:val="single" w:space="0" w:color="D3D3D3"/>
+              <w:end w:val="single" w:space="0" w:color="D3D3D3"/>
+            </w:tcBorders>
+          </w:tcPr>
+          <w:p>
+            <w:pPr>
+              <w:spacing w:before="0" w:after="60"/>
+              <w:keepNext/>
+              <w:jc w:val="start"/>
+            </w:pPr>
+            <w:r>
+              <w:rPr>
+                <w:rFonts w:ascii="Calibri" w:hAnsi="Calibri"/>
+                <w:sz w:val="20"/>
+              </w:rPr>
+              <w:t xml:space="default">Yes</w:t>
             </w:r>
           </w:p>
         </w:tc>
@@ -362,54 +410,6 @@
                 <w:sz w:val="20"/>
               </w:rPr>
               <w:t xml:space="default">Yes</w:t>
-            </w:r>
-          </w:p>
-        </w:tc>
-        <w:tc>
-          <w:tcPr>
-            <w:tcBorders>
-              <w:top w:val="single" w:space="0" w:color="D3D3D3"/>
-              <w:bottom w:val="single" w:space="0" w:color="D3D3D3"/>
-              <w:start w:val="single" w:space="0" w:color="D3D3D3"/>
-              <w:end w:val="single" w:space="0" w:color="D3D3D3"/>
-            </w:tcBorders>
-          </w:tcPr>
-          <w:p>
-            <w:pPr>
-              <w:spacing w:before="0" w:after="60"/>
-              <w:keepNext/>
-              <w:jc w:val="start"/>
-            </w:pPr>
-            <w:r>
-              <w:rPr>
-                <w:rFonts w:ascii="Calibri" w:hAnsi="Calibri"/>
-                <w:sz w:val="20"/>
-              </w:rPr>
-              <w:t xml:space="default">No</w:t>
-            </w:r>
-          </w:p>
-        </w:tc>
-        <w:tc>
-          <w:tcPr>
-            <w:tcBorders>
-              <w:top w:val="single" w:space="0" w:color="D3D3D3"/>
-              <w:bottom w:val="single" w:space="0" w:color="D3D3D3"/>
-              <w:start w:val="single" w:space="0" w:color="D3D3D3"/>
-              <w:end w:val="single" w:space="0" w:color="D3D3D3"/>
-            </w:tcBorders>
-          </w:tcPr>
-          <w:p>
-            <w:pPr>
-              <w:spacing w:before="0" w:after="60"/>
-              <w:keepNext/>
-              <w:jc w:val="start"/>
-            </w:pPr>
-            <w:r>
-              <w:rPr>
-                <w:rFonts w:ascii="Calibri" w:hAnsi="Calibri"/>
-                <w:sz w:val="20"/>
-              </w:rPr>
-              <w:t xml:space="default">No</w:t>
             </w:r>
           </w:p>
         </w:tc>
@@ -441,7 +441,7 @@
                 <w:rFonts w:ascii="Calibri" w:hAnsi="Calibri"/>
                 <w:sz w:val="20"/>
               </w:rPr>
-              <w:t xml:space="default">Hydroponics and aquaponics</w:t>
+              <w:t xml:space="default">Multi-stage solutions</w:t>
             </w:r>
           </w:p>
         </w:tc>
@@ -470,7 +470,7 @@
                 <w:rFonts w:ascii="Calibri" w:hAnsi="Calibri"/>
                 <w:sz w:val="20"/>
               </w:rPr>
-              <w:t xml:space="default">Aquaponic system</w:t>
+              <w:t xml:space="default">Anaerobic + facultative pond</w:t>
             </w:r>
           </w:p>
         </w:tc>
@@ -518,55 +518,55 @@
                 <w:rFonts w:ascii="Calibri" w:hAnsi="Calibri"/>
                 <w:sz w:val="20"/>
               </w:rPr>
+              <w:t xml:space="default">Yes</w:t>
+            </w:r>
+          </w:p>
+        </w:tc>
+        <w:tc>
+          <w:tcPr>
+            <w:tcBorders>
+              <w:top w:val="single" w:space="0" w:color="D3D3D3"/>
+              <w:bottom w:val="single" w:space="0" w:color="D3D3D3"/>
+              <w:start w:val="single" w:space="0" w:color="D3D3D3"/>
+              <w:end w:val="single" w:space="0" w:color="D3D3D3"/>
+            </w:tcBorders>
+          </w:tcPr>
+          <w:p>
+            <w:pPr>
+              <w:spacing w:before="0" w:after="60"/>
+              <w:keepNext/>
+              <w:jc w:val="start"/>
+            </w:pPr>
+            <w:r>
+              <w:rPr>
+                <w:rFonts w:ascii="Calibri" w:hAnsi="Calibri"/>
+                <w:sz w:val="20"/>
+              </w:rPr>
+              <w:t xml:space="default">Yes</w:t>
+            </w:r>
+          </w:p>
+        </w:tc>
+        <w:tc>
+          <w:tcPr>
+            <w:tcBorders>
+              <w:top w:val="single" w:space="0" w:color="D3D3D3"/>
+              <w:bottom w:val="single" w:space="0" w:color="D3D3D3"/>
+              <w:start w:val="single" w:space="0" w:color="D3D3D3"/>
+              <w:end w:val="single" w:space="0" w:color="D3D3D3"/>
+            </w:tcBorders>
+          </w:tcPr>
+          <w:p>
+            <w:pPr>
+              <w:spacing w:before="0" w:after="60"/>
+              <w:keepNext/>
+              <w:jc w:val="start"/>
+            </w:pPr>
+            <w:r>
+              <w:rPr>
+                <w:rFonts w:ascii="Calibri" w:hAnsi="Calibri"/>
+                <w:sz w:val="20"/>
+              </w:rPr>
               <w:t xml:space="default">No</w:t>
-            </w:r>
-          </w:p>
-        </w:tc>
-        <w:tc>
-          <w:tcPr>
-            <w:tcBorders>
-              <w:top w:val="single" w:space="0" w:color="D3D3D3"/>
-              <w:bottom w:val="single" w:space="0" w:color="D3D3D3"/>
-              <w:start w:val="single" w:space="0" w:color="D3D3D3"/>
-              <w:end w:val="single" w:space="0" w:color="D3D3D3"/>
-            </w:tcBorders>
-          </w:tcPr>
-          <w:p>
-            <w:pPr>
-              <w:spacing w:before="0" w:after="60"/>
-              <w:keepNext/>
-              <w:jc w:val="start"/>
-            </w:pPr>
-            <w:r>
-              <w:rPr>
-                <w:rFonts w:ascii="Calibri" w:hAnsi="Calibri"/>
-                <w:sz w:val="20"/>
-              </w:rPr>
-              <w:t xml:space="default">No</w:t>
-            </w:r>
-          </w:p>
-        </w:tc>
-        <w:tc>
-          <w:tcPr>
-            <w:tcBorders>
-              <w:top w:val="single" w:space="0" w:color="D3D3D3"/>
-              <w:bottom w:val="single" w:space="0" w:color="D3D3D3"/>
-              <w:start w:val="single" w:space="0" w:color="D3D3D3"/>
-              <w:end w:val="single" w:space="0" w:color="D3D3D3"/>
-            </w:tcBorders>
-          </w:tcPr>
-          <w:p>
-            <w:pPr>
-              <w:spacing w:before="0" w:after="60"/>
-              <w:keepNext/>
-              <w:jc w:val="start"/>
-            </w:pPr>
-            <w:r>
-              <w:rPr>
-                <w:rFonts w:ascii="Calibri" w:hAnsi="Calibri"/>
-                <w:sz w:val="20"/>
-              </w:rPr>
-              <w:t xml:space="default">Not ideal</w:t>
             </w:r>
           </w:p>
         </w:tc>
@@ -595,188 +595,7 @@
                 <w:rFonts w:ascii="Calibri" w:hAnsi="Calibri"/>
                 <w:sz w:val="20"/>
               </w:rPr>
-              <w:t xml:space="default">Hydroponic system</w:t>
-            </w:r>
-          </w:p>
-        </w:tc>
-        <w:tc>
-          <w:tcPr>
-            <w:tcBorders>
-              <w:top w:val="single" w:space="0" w:color="D3D3D3"/>
-              <w:bottom w:val="single" w:space="0" w:color="D3D3D3"/>
-              <w:start w:val="single" w:space="0" w:color="D3D3D3"/>
-              <w:end w:val="single" w:space="0" w:color="D3D3D3"/>
-            </w:tcBorders>
-          </w:tcPr>
-          <w:p>
-            <w:pPr>
-              <w:spacing w:before="0" w:after="60"/>
-              <w:keepNext/>
-              <w:jc w:val="start"/>
-            </w:pPr>
-            <w:r>
-              <w:rPr>
-                <w:rFonts w:ascii="Calibri" w:hAnsi="Calibri"/>
-                <w:sz w:val="20"/>
-              </w:rPr>
-              <w:t xml:space="default">No</w:t>
-            </w:r>
-          </w:p>
-        </w:tc>
-        <w:tc>
-          <w:tcPr>
-            <w:tcBorders>
-              <w:top w:val="single" w:space="0" w:color="D3D3D3"/>
-              <w:bottom w:val="single" w:space="0" w:color="D3D3D3"/>
-              <w:start w:val="single" w:space="0" w:color="D3D3D3"/>
-              <w:end w:val="single" w:space="0" w:color="D3D3D3"/>
-            </w:tcBorders>
-          </w:tcPr>
-          <w:p>
-            <w:pPr>
-              <w:spacing w:before="0" w:after="60"/>
-              <w:keepNext/>
-              <w:jc w:val="start"/>
-            </w:pPr>
-            <w:r>
-              <w:rPr>
-                <w:rFonts w:ascii="Calibri" w:hAnsi="Calibri"/>
-                <w:sz w:val="20"/>
-              </w:rPr>
-              <w:t xml:space="default">No</w:t>
-            </w:r>
-          </w:p>
-        </w:tc>
-        <w:tc>
-          <w:tcPr>
-            <w:tcBorders>
-              <w:top w:val="single" w:space="0" w:color="D3D3D3"/>
-              <w:bottom w:val="single" w:space="0" w:color="D3D3D3"/>
-              <w:start w:val="single" w:space="0" w:color="D3D3D3"/>
-              <w:end w:val="single" w:space="0" w:color="D3D3D3"/>
-            </w:tcBorders>
-          </w:tcPr>
-          <w:p>
-            <w:pPr>
-              <w:spacing w:before="0" w:after="60"/>
-              <w:keepNext/>
-              <w:jc w:val="start"/>
-            </w:pPr>
-            <w:r>
-              <w:rPr>
-                <w:rFonts w:ascii="Calibri" w:hAnsi="Calibri"/>
-                <w:sz w:val="20"/>
-              </w:rPr>
-              <w:t xml:space="default">No</w:t>
-            </w:r>
-          </w:p>
-        </w:tc>
-        <w:tc>
-          <w:tcPr>
-            <w:tcBorders>
-              <w:top w:val="single" w:space="0" w:color="D3D3D3"/>
-              <w:bottom w:val="single" w:space="0" w:color="D3D3D3"/>
-              <w:start w:val="single" w:space="0" w:color="D3D3D3"/>
-              <w:end w:val="single" w:space="0" w:color="D3D3D3"/>
-            </w:tcBorders>
-          </w:tcPr>
-          <w:p>
-            <w:pPr>
-              <w:spacing w:before="0" w:after="60"/>
-              <w:keepNext/>
-              <w:jc w:val="start"/>
-            </w:pPr>
-            <w:r>
-              <w:rPr>
-                <w:rFonts w:ascii="Calibri" w:hAnsi="Calibri"/>
-                <w:sz w:val="20"/>
-              </w:rPr>
-              <w:t xml:space="default">Not ideal</w:t>
-            </w:r>
-          </w:p>
-        </w:tc>
-      </w:tr>
-      <w:tr>
-        <w:trPr>
-          <w:cantSplit/>
-        </w:trPr>
-        <w:tc>
-          <w:tcPr>
-            <w:tcBorders>
-              <w:top w:val="single" w:sz="16" w:space="0" w:color="D3D3D3"/>
-              <w:bottom w:val="single" w:sz="16" w:space="0" w:color="D3D3D3"/>
-              <w:start w:val="single" w:space="0" w:color="D3D3D3"/>
-              <w:end w:val="single" w:space="0" w:color="D3D3D3"/>
-            </w:tcBorders>
-            <w:tcMar>
-              <w:top w:w="25" w:type="dxa"/>
-            </w:tcMar>
-            <w:gridSpan w:val="5"/>
-          </w:tcPr>
-          <w:p>
-            <w:pPr>
-              <w:spacing w:before="0" w:after="60"/>
-              <w:keepNext/>
-            </w:pPr>
-            <w:r>
-              <w:rPr>
-                <w:rFonts w:ascii="Calibri" w:hAnsi="Calibri"/>
-                <w:sz w:val="20"/>
-              </w:rPr>
-              <w:t xml:space="default">Multi-stage solutions</w:t>
-            </w:r>
-          </w:p>
-        </w:tc>
-      </w:tr>
-      <w:tr>
-        <w:trPr>
-          <w:cantSplit/>
-        </w:trPr>
-        <w:tc>
-          <w:tcPr>
-            <w:tcBorders>
-              <w:top w:val="single" w:space="0" w:color="D3D3D3"/>
-              <w:bottom w:val="single" w:space="0" w:color="D3D3D3"/>
-              <w:start w:val="single" w:space="0" w:color="D3D3D3"/>
-              <w:end w:val="single" w:space="0" w:color="D3D3D3"/>
-            </w:tcBorders>
-          </w:tcPr>
-          <w:p>
-            <w:pPr>
-              <w:spacing w:before="0" w:after="60"/>
-              <w:keepNext/>
-              <w:jc w:val="start"/>
-            </w:pPr>
-            <w:r>
-              <w:rPr>
-                <w:rFonts w:ascii="Calibri" w:hAnsi="Calibri"/>
-                <w:sz w:val="20"/>
-              </w:rPr>
-              <w:t xml:space="default">Anaerobic + facultative pond</w:t>
-            </w:r>
-          </w:p>
-        </w:tc>
-        <w:tc>
-          <w:tcPr>
-            <w:tcBorders>
-              <w:top w:val="single" w:space="0" w:color="D3D3D3"/>
-              <w:bottom w:val="single" w:space="0" w:color="D3D3D3"/>
-              <w:start w:val="single" w:space="0" w:color="D3D3D3"/>
-              <w:end w:val="single" w:space="0" w:color="D3D3D3"/>
-            </w:tcBorders>
-          </w:tcPr>
-          <w:p>
-            <w:pPr>
-              <w:spacing w:before="0" w:after="60"/>
-              <w:keepNext/>
-              <w:jc w:val="start"/>
-            </w:pPr>
-            <w:r>
-              <w:rPr>
-                <w:rFonts w:ascii="Calibri" w:hAnsi="Calibri"/>
-                <w:sz w:val="20"/>
-              </w:rPr>
-              <w:t xml:space="default">No</w:t>
+              <w:t xml:space="default">Facultative + maturation pond</w:t>
             </w:r>
           </w:p>
         </w:tc>
@@ -848,233 +667,7 @@
                 <w:rFonts w:ascii="Calibri" w:hAnsi="Calibri"/>
                 <w:sz w:val="20"/>
               </w:rPr>
-              <w:t xml:space="default">No</w:t>
-            </w:r>
-          </w:p>
-        </w:tc>
-      </w:tr>
-      <w:tr>
-        <w:trPr>
-          <w:cantSplit/>
-        </w:trPr>
-        <w:tc>
-          <w:tcPr>
-            <w:tcBorders>
-              <w:top w:val="single" w:space="0" w:color="D3D3D3"/>
-              <w:bottom w:val="single" w:space="0" w:color="D3D3D3"/>
-              <w:start w:val="single" w:space="0" w:color="D3D3D3"/>
-              <w:end w:val="single" w:space="0" w:color="D3D3D3"/>
-            </w:tcBorders>
-          </w:tcPr>
-          <w:p>
-            <w:pPr>
-              <w:spacing w:before="0" w:after="60"/>
-              <w:keepNext/>
-              <w:jc w:val="start"/>
-            </w:pPr>
-            <w:r>
-              <w:rPr>
-                <w:rFonts w:ascii="Calibri" w:hAnsi="Calibri"/>
-                <w:sz w:val="20"/>
-              </w:rPr>
-              <w:t xml:space="default">Facultative + maturation pond</w:t>
-            </w:r>
-          </w:p>
-        </w:tc>
-        <w:tc>
-          <w:tcPr>
-            <w:tcBorders>
-              <w:top w:val="single" w:space="0" w:color="D3D3D3"/>
-              <w:bottom w:val="single" w:space="0" w:color="D3D3D3"/>
-              <w:start w:val="single" w:space="0" w:color="D3D3D3"/>
-              <w:end w:val="single" w:space="0" w:color="D3D3D3"/>
-            </w:tcBorders>
-          </w:tcPr>
-          <w:p>
-            <w:pPr>
-              <w:spacing w:before="0" w:after="60"/>
-              <w:keepNext/>
-              <w:jc w:val="start"/>
-            </w:pPr>
-            <w:r>
-              <w:rPr>
-                <w:rFonts w:ascii="Calibri" w:hAnsi="Calibri"/>
-                <w:sz w:val="20"/>
-              </w:rPr>
               <w:t xml:space="default">Yes</w:t>
-            </w:r>
-          </w:p>
-        </w:tc>
-        <w:tc>
-          <w:tcPr>
-            <w:tcBorders>
-              <w:top w:val="single" w:space="0" w:color="D3D3D3"/>
-              <w:bottom w:val="single" w:space="0" w:color="D3D3D3"/>
-              <w:start w:val="single" w:space="0" w:color="D3D3D3"/>
-              <w:end w:val="single" w:space="0" w:color="D3D3D3"/>
-            </w:tcBorders>
-          </w:tcPr>
-          <w:p>
-            <w:pPr>
-              <w:spacing w:before="0" w:after="60"/>
-              <w:keepNext/>
-              <w:jc w:val="start"/>
-            </w:pPr>
-            <w:r>
-              <w:rPr>
-                <w:rFonts w:ascii="Calibri" w:hAnsi="Calibri"/>
-                <w:sz w:val="20"/>
-              </w:rPr>
-              <w:t xml:space="default">Yes</w:t>
-            </w:r>
-          </w:p>
-        </w:tc>
-        <w:tc>
-          <w:tcPr>
-            <w:tcBorders>
-              <w:top w:val="single" w:space="0" w:color="D3D3D3"/>
-              <w:bottom w:val="single" w:space="0" w:color="D3D3D3"/>
-              <w:start w:val="single" w:space="0" w:color="D3D3D3"/>
-              <w:end w:val="single" w:space="0" w:color="D3D3D3"/>
-            </w:tcBorders>
-          </w:tcPr>
-          <w:p>
-            <w:pPr>
-              <w:spacing w:before="0" w:after="60"/>
-              <w:keepNext/>
-              <w:jc w:val="start"/>
-            </w:pPr>
-            <w:r>
-              <w:rPr>
-                <w:rFonts w:ascii="Calibri" w:hAnsi="Calibri"/>
-                <w:sz w:val="20"/>
-              </w:rPr>
-              <w:t xml:space="default">Yes</w:t>
-            </w:r>
-          </w:p>
-        </w:tc>
-        <w:tc>
-          <w:tcPr>
-            <w:tcBorders>
-              <w:top w:val="single" w:space="0" w:color="D3D3D3"/>
-              <w:bottom w:val="single" w:space="0" w:color="D3D3D3"/>
-              <w:start w:val="single" w:space="0" w:color="D3D3D3"/>
-              <w:end w:val="single" w:space="0" w:color="D3D3D3"/>
-            </w:tcBorders>
-          </w:tcPr>
-          <w:p>
-            <w:pPr>
-              <w:spacing w:before="0" w:after="60"/>
-              <w:keepNext/>
-              <w:jc w:val="start"/>
-            </w:pPr>
-            <w:r>
-              <w:rPr>
-                <w:rFonts w:ascii="Calibri" w:hAnsi="Calibri"/>
-                <w:sz w:val="20"/>
-              </w:rPr>
-              <w:t xml:space="default">Yes</w:t>
-            </w:r>
-          </w:p>
-        </w:tc>
-      </w:tr>
-      <w:tr>
-        <w:trPr>
-          <w:cantSplit/>
-        </w:trPr>
-        <w:tc>
-          <w:tcPr>
-            <w:tcBorders>
-              <w:top w:val="single" w:space="0" w:color="D3D3D3"/>
-              <w:bottom w:val="single" w:space="0" w:color="D3D3D3"/>
-              <w:start w:val="single" w:space="0" w:color="D3D3D3"/>
-              <w:end w:val="single" w:space="0" w:color="D3D3D3"/>
-            </w:tcBorders>
-          </w:tcPr>
-          <w:p>
-            <w:pPr>
-              <w:spacing w:before="0" w:after="60"/>
-              <w:keepNext/>
-              <w:jc w:val="start"/>
-            </w:pPr>
-            <w:r>
-              <w:rPr>
-                <w:rFonts w:ascii="Calibri" w:hAnsi="Calibri"/>
-                <w:sz w:val="20"/>
-              </w:rPr>
-              <w:t xml:space="default">Horizontal flow treatment wetland + maturation pond</w:t>
-            </w:r>
-          </w:p>
-        </w:tc>
-        <w:tc>
-          <w:tcPr>
-            <w:tcBorders>
-              <w:top w:val="single" w:space="0" w:color="D3D3D3"/>
-              <w:bottom w:val="single" w:space="0" w:color="D3D3D3"/>
-              <w:start w:val="single" w:space="0" w:color="D3D3D3"/>
-              <w:end w:val="single" w:space="0" w:color="D3D3D3"/>
-            </w:tcBorders>
-          </w:tcPr>
-          <w:p>
-            <w:pPr>
-              <w:spacing w:before="0" w:after="60"/>
-              <w:keepNext/>
-              <w:jc w:val="start"/>
-            </w:pPr>
-            <w:r>
-              <w:rPr>
-                <w:rFonts w:ascii="Calibri" w:hAnsi="Calibri"/>
-                <w:sz w:val="20"/>
-              </w:rPr>
-              <w:t xml:space="default">Yes</w:t>
-            </w:r>
-          </w:p>
-        </w:tc>
-        <w:tc>
-          <w:tcPr>
-            <w:tcBorders>
-              <w:top w:val="single" w:space="0" w:color="D3D3D3"/>
-              <w:bottom w:val="single" w:space="0" w:color="D3D3D3"/>
-              <w:start w:val="single" w:space="0" w:color="D3D3D3"/>
-              <w:end w:val="single" w:space="0" w:color="D3D3D3"/>
-            </w:tcBorders>
-          </w:tcPr>
-          <w:p>
-            <w:pPr>
-              <w:spacing w:before="0" w:after="60"/>
-              <w:keepNext/>
-              <w:jc w:val="start"/>
-            </w:pPr>
-            <w:r>
-              <w:rPr>
-                <w:rFonts w:ascii="Calibri" w:hAnsi="Calibri"/>
-                <w:sz w:val="20"/>
-              </w:rPr>
-              <w:t xml:space="default">No</w:t>
-            </w:r>
-          </w:p>
-        </w:tc>
-        <w:tc>
-          <w:tcPr>
-            <w:tcBorders>
-              <w:top w:val="single" w:space="0" w:color="D3D3D3"/>
-              <w:bottom w:val="single" w:space="0" w:color="D3D3D3"/>
-              <w:start w:val="single" w:space="0" w:color="D3D3D3"/>
-              <w:end w:val="single" w:space="0" w:color="D3D3D3"/>
-            </w:tcBorders>
-          </w:tcPr>
-          <w:p>
-            <w:pPr>
-              <w:spacing w:before="0" w:after="60"/>
-              <w:keepNext/>
-              <w:jc w:val="start"/>
-            </w:pPr>
-            <w:r>
-              <w:rPr>
-                <w:rFonts w:ascii="Calibri" w:hAnsi="Calibri"/>
-                <w:sz w:val="20"/>
-              </w:rPr>
-              <w:t xml:space="default">No</w:t>
             </w:r>
           </w:p>
         </w:tc>
@@ -1515,9 +1108,6 @@
       <w:pPr>
         <w:pStyle w:val="FirstParagraph"/>
       </w:pPr>
-      <w:r>
-        <w:t xml:space="preserve"/>
-      </w:r>
     </w:p>
     <w:sectPr/>
   </w:body>
@@ -1713,7 +1303,7 @@
   </w:style>
   <w:style w:styleId="Subtitle" w:type="paragraph">
     <w:name w:val="Subtitle"/>
-    <w:basedOn w:val="Normal"/>
+    <w:basedOn w:val="Title"/>
     <w:next w:val="BodyText"/>
     <w:link w:val="SubtitleChar"/>
     <w:uiPriority w:val="11"/>
@@ -1726,7 +1316,6 @@
     </w:pPr>
     <w:rPr>
       <w:rFonts w:cstheme="majorBidi" w:eastAsiaTheme="majorEastAsia"/>
-      <w:color w:themeColor="text1" w:themeTint="A6" w:val="595959"/>
       <w:spacing w:val="15"/>
       <w:sz w:val="28"/>
       <w:szCs w:val="28"/>
@@ -1779,7 +1368,6 @@
     </w:pPr>
     <w:rPr>
       <w:b/>
-      <w:color w:val="345A8A"/>
       <w:sz w:val="20"/>
       <w:szCs w:val="20"/>
     </w:rPr>

</xml_diff>

<commit_message>
version 02 of the paper
</commit_message>
<xml_diff>
--- a/plots/loosers_table.docx
+++ b/plots/loosers_table.docx
@@ -441,7 +441,7 @@
                 <w:rFonts w:ascii="Calibri" w:hAnsi="Calibri"/>
                 <w:sz w:val="20"/>
               </w:rPr>
-              <w:t xml:space="default">Multi-stage solutions</w:t>
+              <w:t xml:space="default">NA</w:t>
             </w:r>
           </w:p>
         </w:tc>
@@ -470,7 +470,31 @@
                 <w:rFonts w:ascii="Calibri" w:hAnsi="Calibri"/>
                 <w:sz w:val="20"/>
               </w:rPr>
-              <w:t xml:space="default">Anaerobic + facultative pond</w:t>
+              <w:t xml:space="default">Vertical flow green wall</w:t>
+            </w:r>
+          </w:p>
+        </w:tc>
+        <w:tc>
+          <w:tcPr>
+            <w:tcBorders>
+              <w:top w:val="single" w:space="0" w:color="D3D3D3"/>
+              <w:bottom w:val="single" w:space="0" w:color="D3D3D3"/>
+              <w:start w:val="single" w:space="0" w:color="D3D3D3"/>
+              <w:end w:val="single" w:space="0" w:color="D3D3D3"/>
+            </w:tcBorders>
+          </w:tcPr>
+          <w:p>
+            <w:pPr>
+              <w:spacing w:before="0" w:after="60"/>
+              <w:keepNext/>
+              <w:jc w:val="start"/>
+            </w:pPr>
+            <w:r>
+              <w:rPr>
+                <w:rFonts w:ascii="Calibri" w:hAnsi="Calibri"/>
+                <w:sz w:val="20"/>
+              </w:rPr>
+              <w:t xml:space="default">Yes</w:t>
             </w:r>
           </w:p>
         </w:tc>
@@ -518,55 +542,31 @@
                 <w:rFonts w:ascii="Calibri" w:hAnsi="Calibri"/>
                 <w:sz w:val="20"/>
               </w:rPr>
+              <w:t xml:space="default">No</w:t>
+            </w:r>
+          </w:p>
+        </w:tc>
+        <w:tc>
+          <w:tcPr>
+            <w:tcBorders>
+              <w:top w:val="single" w:space="0" w:color="D3D3D3"/>
+              <w:bottom w:val="single" w:space="0" w:color="D3D3D3"/>
+              <w:start w:val="single" w:space="0" w:color="D3D3D3"/>
+              <w:end w:val="single" w:space="0" w:color="D3D3D3"/>
+            </w:tcBorders>
+          </w:tcPr>
+          <w:p>
+            <w:pPr>
+              <w:spacing w:before="0" w:after="60"/>
+              <w:keepNext/>
+              <w:jc w:val="start"/>
+            </w:pPr>
+            <w:r>
+              <w:rPr>
+                <w:rFonts w:ascii="Calibri" w:hAnsi="Calibri"/>
+                <w:sz w:val="20"/>
+              </w:rPr>
               <w:t xml:space="default">Yes</w:t>
-            </w:r>
-          </w:p>
-        </w:tc>
-        <w:tc>
-          <w:tcPr>
-            <w:tcBorders>
-              <w:top w:val="single" w:space="0" w:color="D3D3D3"/>
-              <w:bottom w:val="single" w:space="0" w:color="D3D3D3"/>
-              <w:start w:val="single" w:space="0" w:color="D3D3D3"/>
-              <w:end w:val="single" w:space="0" w:color="D3D3D3"/>
-            </w:tcBorders>
-          </w:tcPr>
-          <w:p>
-            <w:pPr>
-              <w:spacing w:before="0" w:after="60"/>
-              <w:keepNext/>
-              <w:jc w:val="start"/>
-            </w:pPr>
-            <w:r>
-              <w:rPr>
-                <w:rFonts w:ascii="Calibri" w:hAnsi="Calibri"/>
-                <w:sz w:val="20"/>
-              </w:rPr>
-              <w:t xml:space="default">Yes</w:t>
-            </w:r>
-          </w:p>
-        </w:tc>
-        <w:tc>
-          <w:tcPr>
-            <w:tcBorders>
-              <w:top w:val="single" w:space="0" w:color="D3D3D3"/>
-              <w:bottom w:val="single" w:space="0" w:color="D3D3D3"/>
-              <w:start w:val="single" w:space="0" w:color="D3D3D3"/>
-              <w:end w:val="single" w:space="0" w:color="D3D3D3"/>
-            </w:tcBorders>
-          </w:tcPr>
-          <w:p>
-            <w:pPr>
-              <w:spacing w:before="0" w:after="60"/>
-              <w:keepNext/>
-              <w:jc w:val="start"/>
-            </w:pPr>
-            <w:r>
-              <w:rPr>
-                <w:rFonts w:ascii="Calibri" w:hAnsi="Calibri"/>
-                <w:sz w:val="20"/>
-              </w:rPr>
-              <w:t xml:space="default">No</w:t>
             </w:r>
           </w:p>
         </w:tc>
@@ -595,7 +595,7 @@
                 <w:rFonts w:ascii="Calibri" w:hAnsi="Calibri"/>
                 <w:sz w:val="20"/>
               </w:rPr>
-              <w:t xml:space="default">Facultative + maturation pond</w:t>
+              <w:t xml:space="default">Rapid-rate soil infiltration system</w:t>
             </w:r>
           </w:p>
         </w:tc>
@@ -643,31 +643,31 @@
                 <w:rFonts w:ascii="Calibri" w:hAnsi="Calibri"/>
                 <w:sz w:val="20"/>
               </w:rPr>
-              <w:t xml:space="default">Yes</w:t>
-            </w:r>
-          </w:p>
-        </w:tc>
-        <w:tc>
-          <w:tcPr>
-            <w:tcBorders>
-              <w:top w:val="single" w:space="0" w:color="D3D3D3"/>
-              <w:bottom w:val="single" w:space="0" w:color="D3D3D3"/>
-              <w:start w:val="single" w:space="0" w:color="D3D3D3"/>
-              <w:end w:val="single" w:space="0" w:color="D3D3D3"/>
-            </w:tcBorders>
-          </w:tcPr>
-          <w:p>
-            <w:pPr>
-              <w:spacing w:before="0" w:after="60"/>
-              <w:keepNext/>
-              <w:jc w:val="start"/>
-            </w:pPr>
-            <w:r>
-              <w:rPr>
-                <w:rFonts w:ascii="Calibri" w:hAnsi="Calibri"/>
-                <w:sz w:val="20"/>
-              </w:rPr>
-              <w:t xml:space="default">Yes</w:t>
+              <w:t xml:space="default">No</w:t>
+            </w:r>
+          </w:p>
+        </w:tc>
+        <w:tc>
+          <w:tcPr>
+            <w:tcBorders>
+              <w:top w:val="single" w:space="0" w:color="D3D3D3"/>
+              <w:bottom w:val="single" w:space="0" w:color="D3D3D3"/>
+              <w:start w:val="single" w:space="0" w:color="D3D3D3"/>
+              <w:end w:val="single" w:space="0" w:color="D3D3D3"/>
+            </w:tcBorders>
+          </w:tcPr>
+          <w:p>
+            <w:pPr>
+              <w:spacing w:before="0" w:after="60"/>
+              <w:keepNext/>
+              <w:jc w:val="start"/>
+            </w:pPr>
+            <w:r>
+              <w:rPr>
+                <w:rFonts w:ascii="Calibri" w:hAnsi="Calibri"/>
+                <w:sz w:val="20"/>
+              </w:rPr>
+              <w:t xml:space="default">No</w:t>
             </w:r>
           </w:p>
         </w:tc>
@@ -723,7 +723,7 @@
                 <w:rFonts w:ascii="Calibri" w:hAnsi="Calibri"/>
                 <w:sz w:val="20"/>
               </w:rPr>
-              <w:t xml:space="default">Ponds and lagoons</w:t>
+              <w:t xml:space="default">Multi-stage solutions</w:t>
             </w:r>
           </w:p>
         </w:tc>
@@ -752,31 +752,7 @@
                 <w:rFonts w:ascii="Calibri" w:hAnsi="Calibri"/>
                 <w:sz w:val="20"/>
               </w:rPr>
-              <w:t xml:space="default">Anaerobic pond</w:t>
-            </w:r>
-          </w:p>
-        </w:tc>
-        <w:tc>
-          <w:tcPr>
-            <w:tcBorders>
-              <w:top w:val="single" w:space="0" w:color="D3D3D3"/>
-              <w:bottom w:val="single" w:space="0" w:color="D3D3D3"/>
-              <w:start w:val="single" w:space="0" w:color="D3D3D3"/>
-              <w:end w:val="single" w:space="0" w:color="D3D3D3"/>
-            </w:tcBorders>
-          </w:tcPr>
-          <w:p>
-            <w:pPr>
-              <w:spacing w:before="0" w:after="60"/>
-              <w:keepNext/>
-              <w:jc w:val="start"/>
-            </w:pPr>
-            <w:r>
-              <w:rPr>
-                <w:rFonts w:ascii="Calibri" w:hAnsi="Calibri"/>
-                <w:sz w:val="20"/>
-              </w:rPr>
-              <w:t xml:space="default">No</w:t>
+              <w:t xml:space="default">Facultative + maturation pond</w:t>
             </w:r>
           </w:p>
         </w:tc>
@@ -848,7 +824,31 @@
                 <w:rFonts w:ascii="Calibri" w:hAnsi="Calibri"/>
                 <w:sz w:val="20"/>
               </w:rPr>
-              <w:t xml:space="default">No</w:t>
+              <w:t xml:space="default">Yes</w:t>
+            </w:r>
+          </w:p>
+        </w:tc>
+        <w:tc>
+          <w:tcPr>
+            <w:tcBorders>
+              <w:top w:val="single" w:space="0" w:color="D3D3D3"/>
+              <w:bottom w:val="single" w:space="0" w:color="D3D3D3"/>
+              <w:start w:val="single" w:space="0" w:color="D3D3D3"/>
+              <w:end w:val="single" w:space="0" w:color="D3D3D3"/>
+            </w:tcBorders>
+          </w:tcPr>
+          <w:p>
+            <w:pPr>
+              <w:spacing w:before="0" w:after="60"/>
+              <w:keepNext/>
+              <w:jc w:val="start"/>
+            </w:pPr>
+            <w:r>
+              <w:rPr>
+                <w:rFonts w:ascii="Calibri" w:hAnsi="Calibri"/>
+                <w:sz w:val="20"/>
+              </w:rPr>
+              <w:t xml:space="default">Yes</w:t>
             </w:r>
           </w:p>
         </w:tc>
@@ -877,7 +877,31 @@
                 <w:rFonts w:ascii="Calibri" w:hAnsi="Calibri"/>
                 <w:sz w:val="20"/>
               </w:rPr>
-              <w:t xml:space="default">Facultative pond</w:t>
+              <w:t xml:space="default">Horizontal flow treatment wetland + maturation pond</w:t>
+            </w:r>
+          </w:p>
+        </w:tc>
+        <w:tc>
+          <w:tcPr>
+            <w:tcBorders>
+              <w:top w:val="single" w:space="0" w:color="D3D3D3"/>
+              <w:bottom w:val="single" w:space="0" w:color="D3D3D3"/>
+              <w:start w:val="single" w:space="0" w:color="D3D3D3"/>
+              <w:end w:val="single" w:space="0" w:color="D3D3D3"/>
+            </w:tcBorders>
+          </w:tcPr>
+          <w:p>
+            <w:pPr>
+              <w:spacing w:before="0" w:after="60"/>
+              <w:keepNext/>
+              <w:jc w:val="start"/>
+            </w:pPr>
+            <w:r>
+              <w:rPr>
+                <w:rFonts w:ascii="Calibri" w:hAnsi="Calibri"/>
+                <w:sz w:val="20"/>
+              </w:rPr>
+              <w:t xml:space="default">Yes</w:t>
             </w:r>
           </w:p>
         </w:tc>
@@ -925,55 +949,31 @@
                 <w:rFonts w:ascii="Calibri" w:hAnsi="Calibri"/>
                 <w:sz w:val="20"/>
               </w:rPr>
+              <w:t xml:space="default">No</w:t>
+            </w:r>
+          </w:p>
+        </w:tc>
+        <w:tc>
+          <w:tcPr>
+            <w:tcBorders>
+              <w:top w:val="single" w:space="0" w:color="D3D3D3"/>
+              <w:bottom w:val="single" w:space="0" w:color="D3D3D3"/>
+              <w:start w:val="single" w:space="0" w:color="D3D3D3"/>
+              <w:end w:val="single" w:space="0" w:color="D3D3D3"/>
+            </w:tcBorders>
+          </w:tcPr>
+          <w:p>
+            <w:pPr>
+              <w:spacing w:before="0" w:after="60"/>
+              <w:keepNext/>
+              <w:jc w:val="start"/>
+            </w:pPr>
+            <w:r>
+              <w:rPr>
+                <w:rFonts w:ascii="Calibri" w:hAnsi="Calibri"/>
+                <w:sz w:val="20"/>
+              </w:rPr>
               <w:t xml:space="default">Yes</w:t>
-            </w:r>
-          </w:p>
-        </w:tc>
-        <w:tc>
-          <w:tcPr>
-            <w:tcBorders>
-              <w:top w:val="single" w:space="0" w:color="D3D3D3"/>
-              <w:bottom w:val="single" w:space="0" w:color="D3D3D3"/>
-              <w:start w:val="single" w:space="0" w:color="D3D3D3"/>
-              <w:end w:val="single" w:space="0" w:color="D3D3D3"/>
-            </w:tcBorders>
-          </w:tcPr>
-          <w:p>
-            <w:pPr>
-              <w:spacing w:before="0" w:after="60"/>
-              <w:keepNext/>
-              <w:jc w:val="start"/>
-            </w:pPr>
-            <w:r>
-              <w:rPr>
-                <w:rFonts w:ascii="Calibri" w:hAnsi="Calibri"/>
-                <w:sz w:val="20"/>
-              </w:rPr>
-              <w:t xml:space="default">Yes</w:t>
-            </w:r>
-          </w:p>
-        </w:tc>
-        <w:tc>
-          <w:tcPr>
-            <w:tcBorders>
-              <w:top w:val="single" w:space="0" w:color="D3D3D3"/>
-              <w:bottom w:val="single" w:space="0" w:color="D3D3D3"/>
-              <w:start w:val="single" w:space="0" w:color="D3D3D3"/>
-              <w:end w:val="single" w:space="0" w:color="D3D3D3"/>
-            </w:tcBorders>
-          </w:tcPr>
-          <w:p>
-            <w:pPr>
-              <w:spacing w:before="0" w:after="60"/>
-              <w:keepNext/>
-              <w:jc w:val="start"/>
-            </w:pPr>
-            <w:r>
-              <w:rPr>
-                <w:rFonts w:ascii="Calibri" w:hAnsi="Calibri"/>
-                <w:sz w:val="20"/>
-              </w:rPr>
-              <w:t xml:space="default">No</w:t>
             </w:r>
           </w:p>
         </w:tc>
@@ -985,6 +985,163 @@
         <w:tc>
           <w:tcPr>
             <w:tcBorders>
+              <w:top w:val="single" w:sz="16" w:space="0" w:color="D3D3D3"/>
+              <w:bottom w:val="single" w:sz="16" w:space="0" w:color="D3D3D3"/>
+              <w:start w:val="single" w:space="0" w:color="D3D3D3"/>
+              <w:end w:val="single" w:space="0" w:color="D3D3D3"/>
+            </w:tcBorders>
+            <w:tcMar>
+              <w:top w:w="25" w:type="dxa"/>
+            </w:tcMar>
+            <w:gridSpan w:val="5"/>
+          </w:tcPr>
+          <w:p>
+            <w:pPr>
+              <w:spacing w:before="0" w:after="60"/>
+              <w:keepNext/>
+            </w:pPr>
+            <w:r>
+              <w:rPr>
+                <w:rFonts w:ascii="Calibri" w:hAnsi="Calibri"/>
+                <w:sz w:val="20"/>
+              </w:rPr>
+              <w:t xml:space="default">Ponds and lagoons</w:t>
+            </w:r>
+          </w:p>
+        </w:tc>
+      </w:tr>
+      <w:tr>
+        <w:trPr>
+          <w:cantSplit/>
+        </w:trPr>
+        <w:tc>
+          <w:tcPr>
+            <w:tcBorders>
+              <w:top w:val="single" w:space="0" w:color="D3D3D3"/>
+              <w:bottom w:val="single" w:space="0" w:color="D3D3D3"/>
+              <w:start w:val="single" w:space="0" w:color="D3D3D3"/>
+              <w:end w:val="single" w:space="0" w:color="D3D3D3"/>
+            </w:tcBorders>
+          </w:tcPr>
+          <w:p>
+            <w:pPr>
+              <w:spacing w:before="0" w:after="60"/>
+              <w:keepNext/>
+              <w:jc w:val="start"/>
+            </w:pPr>
+            <w:r>
+              <w:rPr>
+                <w:rFonts w:ascii="Calibri" w:hAnsi="Calibri"/>
+                <w:sz w:val="20"/>
+              </w:rPr>
+              <w:t xml:space="default">Anaerobic pond</w:t>
+            </w:r>
+          </w:p>
+        </w:tc>
+        <w:tc>
+          <w:tcPr>
+            <w:tcBorders>
+              <w:top w:val="single" w:space="0" w:color="D3D3D3"/>
+              <w:bottom w:val="single" w:space="0" w:color="D3D3D3"/>
+              <w:start w:val="single" w:space="0" w:color="D3D3D3"/>
+              <w:end w:val="single" w:space="0" w:color="D3D3D3"/>
+            </w:tcBorders>
+          </w:tcPr>
+          <w:p>
+            <w:pPr>
+              <w:spacing w:before="0" w:after="60"/>
+              <w:keepNext/>
+              <w:jc w:val="start"/>
+            </w:pPr>
+            <w:r>
+              <w:rPr>
+                <w:rFonts w:ascii="Calibri" w:hAnsi="Calibri"/>
+                <w:sz w:val="20"/>
+              </w:rPr>
+              <w:t xml:space="default">No</w:t>
+            </w:r>
+          </w:p>
+        </w:tc>
+        <w:tc>
+          <w:tcPr>
+            <w:tcBorders>
+              <w:top w:val="single" w:space="0" w:color="D3D3D3"/>
+              <w:bottom w:val="single" w:space="0" w:color="D3D3D3"/>
+              <w:start w:val="single" w:space="0" w:color="D3D3D3"/>
+              <w:end w:val="single" w:space="0" w:color="D3D3D3"/>
+            </w:tcBorders>
+          </w:tcPr>
+          <w:p>
+            <w:pPr>
+              <w:spacing w:before="0" w:after="60"/>
+              <w:keepNext/>
+              <w:jc w:val="start"/>
+            </w:pPr>
+            <w:r>
+              <w:rPr>
+                <w:rFonts w:ascii="Calibri" w:hAnsi="Calibri"/>
+                <w:sz w:val="20"/>
+              </w:rPr>
+              <w:t xml:space="default">Yes</w:t>
+            </w:r>
+          </w:p>
+        </w:tc>
+        <w:tc>
+          <w:tcPr>
+            <w:tcBorders>
+              <w:top w:val="single" w:space="0" w:color="D3D3D3"/>
+              <w:bottom w:val="single" w:space="0" w:color="D3D3D3"/>
+              <w:start w:val="single" w:space="0" w:color="D3D3D3"/>
+              <w:end w:val="single" w:space="0" w:color="D3D3D3"/>
+            </w:tcBorders>
+          </w:tcPr>
+          <w:p>
+            <w:pPr>
+              <w:spacing w:before="0" w:after="60"/>
+              <w:keepNext/>
+              <w:jc w:val="start"/>
+            </w:pPr>
+            <w:r>
+              <w:rPr>
+                <w:rFonts w:ascii="Calibri" w:hAnsi="Calibri"/>
+                <w:sz w:val="20"/>
+              </w:rPr>
+              <w:t xml:space="default">Yes</w:t>
+            </w:r>
+          </w:p>
+        </w:tc>
+        <w:tc>
+          <w:tcPr>
+            <w:tcBorders>
+              <w:top w:val="single" w:space="0" w:color="D3D3D3"/>
+              <w:bottom w:val="single" w:space="0" w:color="D3D3D3"/>
+              <w:start w:val="single" w:space="0" w:color="D3D3D3"/>
+              <w:end w:val="single" w:space="0" w:color="D3D3D3"/>
+            </w:tcBorders>
+          </w:tcPr>
+          <w:p>
+            <w:pPr>
+              <w:spacing w:before="0" w:after="60"/>
+              <w:keepNext/>
+              <w:jc w:val="start"/>
+            </w:pPr>
+            <w:r>
+              <w:rPr>
+                <w:rFonts w:ascii="Calibri" w:hAnsi="Calibri"/>
+                <w:sz w:val="20"/>
+              </w:rPr>
+              <w:t xml:space="default">No</w:t>
+            </w:r>
+          </w:p>
+        </w:tc>
+      </w:tr>
+      <w:tr>
+        <w:trPr>
+          <w:cantSplit/>
+        </w:trPr>
+        <w:tc>
+          <w:tcPr>
+            <w:tcBorders>
               <w:top w:val="single" w:space="0" w:color="D3D3D3"/>
               <w:bottom w:val="single" w:space="0" w:color="D3D3D3"/>
               <w:start w:val="single" w:space="0" w:color="D3D3D3"/>
@@ -1075,6 +1232,131 @@
                 <w:sz w:val="20"/>
               </w:rPr>
               <w:t xml:space="default">No</w:t>
+            </w:r>
+          </w:p>
+        </w:tc>
+        <w:tc>
+          <w:tcPr>
+            <w:tcBorders>
+              <w:top w:val="single" w:space="0" w:color="D3D3D3"/>
+              <w:bottom w:val="single" w:space="0" w:color="D3D3D3"/>
+              <w:start w:val="single" w:space="0" w:color="D3D3D3"/>
+              <w:end w:val="single" w:space="0" w:color="D3D3D3"/>
+            </w:tcBorders>
+          </w:tcPr>
+          <w:p>
+            <w:pPr>
+              <w:spacing w:before="0" w:after="60"/>
+              <w:keepNext/>
+              <w:jc w:val="start"/>
+            </w:pPr>
+            <w:r>
+              <w:rPr>
+                <w:rFonts w:ascii="Calibri" w:hAnsi="Calibri"/>
+                <w:sz w:val="20"/>
+              </w:rPr>
+              <w:t xml:space="default">Yes</w:t>
+            </w:r>
+          </w:p>
+        </w:tc>
+      </w:tr>
+      <w:tr>
+        <w:trPr>
+          <w:cantSplit/>
+        </w:trPr>
+        <w:tc>
+          <w:tcPr>
+            <w:tcBorders>
+              <w:top w:val="single" w:space="0" w:color="D3D3D3"/>
+              <w:bottom w:val="single" w:space="0" w:color="D3D3D3"/>
+              <w:start w:val="single" w:space="0" w:color="D3D3D3"/>
+              <w:end w:val="single" w:space="0" w:color="D3D3D3"/>
+            </w:tcBorders>
+          </w:tcPr>
+          <w:p>
+            <w:pPr>
+              <w:spacing w:before="0" w:after="60"/>
+              <w:keepNext/>
+              <w:jc w:val="start"/>
+            </w:pPr>
+            <w:r>
+              <w:rPr>
+                <w:rFonts w:ascii="Calibri" w:hAnsi="Calibri"/>
+                <w:sz w:val="20"/>
+              </w:rPr>
+              <w:t xml:space="default">Surface aerated pond</w:t>
+            </w:r>
+          </w:p>
+        </w:tc>
+        <w:tc>
+          <w:tcPr>
+            <w:tcBorders>
+              <w:top w:val="single" w:space="0" w:color="D3D3D3"/>
+              <w:bottom w:val="single" w:space="0" w:color="D3D3D3"/>
+              <w:start w:val="single" w:space="0" w:color="D3D3D3"/>
+              <w:end w:val="single" w:space="0" w:color="D3D3D3"/>
+            </w:tcBorders>
+          </w:tcPr>
+          <w:p>
+            <w:pPr>
+              <w:spacing w:before="0" w:after="60"/>
+              <w:keepNext/>
+              <w:jc w:val="start"/>
+            </w:pPr>
+            <w:r>
+              <w:rPr>
+                <w:rFonts w:ascii="Calibri" w:hAnsi="Calibri"/>
+                <w:sz w:val="20"/>
+              </w:rPr>
+              <w:t xml:space="default">Not ideal</w:t>
+            </w:r>
+          </w:p>
+        </w:tc>
+        <w:tc>
+          <w:tcPr>
+            <w:tcBorders>
+              <w:top w:val="single" w:space="0" w:color="D3D3D3"/>
+              <w:bottom w:val="single" w:space="0" w:color="D3D3D3"/>
+              <w:start w:val="single" w:space="0" w:color="D3D3D3"/>
+              <w:end w:val="single" w:space="0" w:color="D3D3D3"/>
+            </w:tcBorders>
+          </w:tcPr>
+          <w:p>
+            <w:pPr>
+              <w:spacing w:before="0" w:after="60"/>
+              <w:keepNext/>
+              <w:jc w:val="start"/>
+            </w:pPr>
+            <w:r>
+              <w:rPr>
+                <w:rFonts w:ascii="Calibri" w:hAnsi="Calibri"/>
+                <w:sz w:val="20"/>
+              </w:rPr>
+              <w:t xml:space="default">Yes</w:t>
+            </w:r>
+          </w:p>
+        </w:tc>
+        <w:tc>
+          <w:tcPr>
+            <w:tcBorders>
+              <w:top w:val="single" w:space="0" w:color="D3D3D3"/>
+              <w:bottom w:val="single" w:space="0" w:color="D3D3D3"/>
+              <w:start w:val="single" w:space="0" w:color="D3D3D3"/>
+              <w:end w:val="single" w:space="0" w:color="D3D3D3"/>
+            </w:tcBorders>
+          </w:tcPr>
+          <w:p>
+            <w:pPr>
+              <w:spacing w:before="0" w:after="60"/>
+              <w:keepNext/>
+              <w:jc w:val="start"/>
+            </w:pPr>
+            <w:r>
+              <w:rPr>
+                <w:rFonts w:ascii="Calibri" w:hAnsi="Calibri"/>
+                <w:sz w:val="20"/>
+              </w:rPr>
+              <w:t xml:space="default">Yes</w:t>
             </w:r>
           </w:p>
         </w:tc>

</xml_diff>